<commit_message>
Documentação atualizada, Estoque baixo em produto, Notificacoes otimizado
</commit_message>
<xml_diff>
--- a/Projeto/2 - Levantamento de requisitos/6 - Documentacao/ajuda.docx
+++ b/Projeto/2 - Levantamento de requisitos/6 - Documentacao/ajuda.docx
@@ -1,6 +1,6 @@
 
 <file path=word/document.xml><?xml version="1.0" encoding="utf-8"?>
-<w:document xmlns:wpc="http://schemas.microsoft.com/office/word/2010/wordprocessingCanvas" xmlns:cx="http://schemas.microsoft.com/office/drawing/2014/chartex" xmlns:cx1="http://schemas.microsoft.com/office/drawing/2015/9/8/chartex" xmlns:cx2="http://schemas.microsoft.com/office/drawing/2015/10/21/chartex" xmlns:cx3="http://schemas.microsoft.com/office/drawing/2016/5/9/chartex" xmlns:cx4="http://schemas.microsoft.com/office/drawing/2016/5/10/chartex" xmlns:cx5="http://schemas.microsoft.com/office/drawing/2016/5/11/chartex" xmlns:cx6="http://schemas.microsoft.com/office/drawing/2016/5/12/chartex" xmlns:cx7="http://schemas.microsoft.com/office/drawing/2016/5/13/chartex" xmlns:cx8="http://schemas.microsoft.com/office/drawing/2016/5/14/chartex" xmlns:mc="http://schemas.openxmlformats.org/markup-compatibility/2006" xmlns:aink="http://schemas.microsoft.com/office/drawing/2016/ink" xmlns:am3d="http://schemas.microsoft.com/office/drawing/2017/model3d" xmlns:o="urn:schemas-microsoft-com:office:office" xmlns:r="http://schemas.openxmlformats.org/officeDocument/2006/relationships" xmlns:m="http://schemas.openxmlformats.org/officeDocument/2006/math" xmlns:v="urn:schemas-microsoft-com:vml" xmlns:wp14="http://schemas.microsoft.com/office/word/2010/wordprocessingDrawing" xmlns:wp="http://schemas.openxmlformats.org/drawingml/2006/wordprocessingDrawing" xmlns:w10="urn:schemas-microsoft-com:office:word" xmlns:w="http://schemas.openxmlformats.org/wordprocessingml/2006/main" xmlns:w14="http://schemas.microsoft.com/office/word/2010/wordml" xmlns:w15="http://schemas.microsoft.com/office/word/2012/wordml" xmlns:w16cex="http://schemas.microsoft.com/office/word/2018/wordml/cex" xmlns:w16cid="http://schemas.microsoft.com/office/word/2016/wordml/cid" xmlns:w16="http://schemas.microsoft.com/office/word/2018/wordml" xmlns:w16se="http://schemas.microsoft.com/office/word/2015/wordml/symex" xmlns:wpg="http://schemas.microsoft.com/office/word/2010/wordprocessingGroup" xmlns:wpi="http://schemas.microsoft.com/office/word/2010/wordprocessingInk" xmlns:wne="http://schemas.microsoft.com/office/word/2006/wordml" xmlns:wps="http://schemas.microsoft.com/office/word/2010/wordprocessingShape" mc:Ignorable="w14 w15 w16se w16cid w16 w16cex wp14">
+<w:document xmlns:wpc="http://schemas.microsoft.com/office/word/2010/wordprocessingCanvas" xmlns:cx="http://schemas.microsoft.com/office/drawing/2014/chartex" xmlns:mc="http://schemas.openxmlformats.org/markup-compatibility/2006" xmlns:o="urn:schemas-microsoft-com:office:office" xmlns:r="http://schemas.openxmlformats.org/officeDocument/2006/relationships" xmlns:m="http://schemas.openxmlformats.org/officeDocument/2006/math" xmlns:v="urn:schemas-microsoft-com:vml" xmlns:wp14="http://schemas.microsoft.com/office/word/2010/wordprocessingDrawing" xmlns:wp="http://schemas.openxmlformats.org/drawingml/2006/wordprocessingDrawing" xmlns:w10="urn:schemas-microsoft-com:office:word" xmlns:w="http://schemas.openxmlformats.org/wordprocessingml/2006/main" xmlns:w14="http://schemas.microsoft.com/office/word/2010/wordml" xmlns:w15="http://schemas.microsoft.com/office/word/2012/wordml" xmlns:w16se="http://schemas.microsoft.com/office/word/2015/wordml/symex" xmlns:wpg="http://schemas.microsoft.com/office/word/2010/wordprocessingGroup" xmlns:wpi="http://schemas.microsoft.com/office/word/2010/wordprocessingInk" xmlns:wne="http://schemas.microsoft.com/office/word/2006/wordml" xmlns:wps="http://schemas.microsoft.com/office/word/2010/wordprocessingShape" mc:Ignorable="w14 w15 w16se wp14">
   <w:body>
     <w:p>
       <w:pPr>
@@ -386,7 +386,7 @@
         <w:rPr>
           <w:lang w:val="pt-BR"/>
         </w:rPr>
-        <w:t>. Página 0</w:t>
+        <w:t xml:space="preserve"> Página 0</w:t>
       </w:r>
       <w:r>
         <w:rPr>
@@ -398,6 +398,49 @@
     <w:p>
       <w:pPr>
         <w:rPr>
+          <w:lang w:val="pt-BR"/>
+        </w:rPr>
+      </w:pPr>
+      <w:r>
+        <w:rPr>
+          <w:lang w:val="pt-BR"/>
+        </w:rPr>
+        <w:t>Módulo de produto</w:t>
+      </w:r>
+      <w:r>
+        <w:rPr>
+          <w:lang w:val="pt-BR"/>
+        </w:rPr>
+        <w:t xml:space="preserve"> ....................................................................................</w:t>
+      </w:r>
+      <w:r>
+        <w:rPr>
+          <w:lang w:val="pt-BR"/>
+        </w:rPr>
+        <w:t>...............</w:t>
+      </w:r>
+      <w:r>
+        <w:rPr>
+          <w:lang w:val="pt-BR"/>
+        </w:rPr>
+        <w:t>.</w:t>
+      </w:r>
+      <w:r>
+        <w:rPr>
+          <w:lang w:val="pt-BR"/>
+        </w:rPr>
+        <w:t xml:space="preserve"> Página 0</w:t>
+      </w:r>
+      <w:r>
+        <w:rPr>
+          <w:lang w:val="pt-BR"/>
+        </w:rPr>
+        <w:t>7</w:t>
+      </w:r>
+    </w:p>
+    <w:p>
+      <w:pPr>
+        <w:rPr>
           <w:u w:val="single"/>
           <w:lang w:val="pt-BR"/>
         </w:rPr>
@@ -406,19 +449,31 @@
         <w:rPr>
           <w:lang w:val="pt-BR"/>
         </w:rPr>
-        <w:t>Módulo de produto</w:t>
-      </w:r>
-      <w:r>
-        <w:rPr>
-          <w:lang w:val="pt-BR"/>
-        </w:rPr>
-        <w:t xml:space="preserve"> ....................................................................................</w:t>
-      </w:r>
-      <w:r>
-        <w:rPr>
-          <w:lang w:val="pt-BR"/>
-        </w:rPr>
-        <w:t>.................</w:t>
+        <w:t>Módulo de serviço</w:t>
+      </w:r>
+      <w:r>
+        <w:rPr>
+          <w:lang w:val="pt-BR"/>
+        </w:rPr>
+        <w:t xml:space="preserve"> .......................</w:t>
+      </w:r>
+      <w:r>
+        <w:rPr>
+          <w:lang w:val="pt-BR"/>
+        </w:rPr>
+        <w:t>..</w:t>
+      </w:r>
+      <w:r>
+        <w:rPr>
+          <w:lang w:val="pt-BR"/>
+        </w:rPr>
+        <w:t>.............................................................</w:t>
+      </w:r>
+      <w:r>
+        <w:rPr>
+          <w:lang w:val="pt-BR"/>
+        </w:rPr>
+        <w:t>................</w:t>
       </w:r>
       <w:r>
         <w:rPr>
@@ -430,7 +485,7 @@
         <w:rPr>
           <w:lang w:val="pt-BR"/>
         </w:rPr>
-        <w:t>7</w:t>
+        <w:t>8</w:t>
       </w:r>
     </w:p>
     <w:p>
@@ -461,13 +516,13 @@
         <w:rPr>
           <w:lang w:val="pt-BR"/>
         </w:rPr>
-        <w:t>. Página 0</w:t>
-      </w:r>
-      <w:r>
-        <w:rPr>
-          <w:lang w:val="pt-BR"/>
-        </w:rPr>
-        <w:t>8</w:t>
+        <w:t xml:space="preserve"> Página 0</w:t>
+      </w:r>
+      <w:r>
+        <w:rPr>
+          <w:lang w:val="pt-BR"/>
+        </w:rPr>
+        <w:t>9</w:t>
       </w:r>
     </w:p>
     <w:p>
@@ -504,7 +559,7 @@
         <w:rPr>
           <w:lang w:val="pt-BR"/>
         </w:rPr>
-        <w:t>10</w:t>
+        <w:t>11</w:t>
       </w:r>
     </w:p>
     <w:p>
@@ -541,7 +596,7 @@
         <w:rPr>
           <w:lang w:val="pt-BR"/>
         </w:rPr>
-        <w:t>11</w:t>
+        <w:t>12</w:t>
       </w:r>
     </w:p>
     <w:p>
@@ -590,7 +645,7 @@
         <w:rPr>
           <w:lang w:val="pt-BR"/>
         </w:rPr>
-        <w:t>3</w:t>
+        <w:t>4</w:t>
       </w:r>
     </w:p>
     <w:p>
@@ -615,7 +670,7 @@
         <w:rPr>
           <w:lang w:val="pt-BR"/>
         </w:rPr>
-        <w:t>4</w:t>
+        <w:t>5</w:t>
       </w:r>
     </w:p>
     <w:p>
@@ -664,124 +719,135 @@
         <w:rPr>
           <w:lang w:val="pt-BR"/>
         </w:rPr>
-        <w:t>... Página 1</w:t>
-      </w:r>
-      <w:r>
-        <w:rPr>
-          <w:lang w:val="pt-BR"/>
-        </w:rPr>
-        <w:t>5</w:t>
-      </w:r>
-    </w:p>
-    <w:p>
-      <w:pPr>
-        <w:rPr>
-          <w:lang w:val="pt-BR"/>
-        </w:rPr>
-      </w:pPr>
-      <w:r>
-        <w:rPr>
-          <w:lang w:val="pt-BR"/>
-        </w:rPr>
-        <w:t>Suporte .......................................................................................................................... Página 17</w:t>
-      </w:r>
-    </w:p>
-    <w:p>
-      <w:pPr>
-        <w:rPr>
-          <w:lang w:val="pt-BR"/>
-        </w:rPr>
-      </w:pPr>
-    </w:p>
-    <w:p>
-      <w:pPr>
-        <w:rPr>
-          <w:lang w:val="pt-BR"/>
-        </w:rPr>
-      </w:pPr>
-    </w:p>
-    <w:p>
-      <w:pPr>
-        <w:rPr>
-          <w:lang w:val="pt-BR"/>
-        </w:rPr>
-      </w:pPr>
-    </w:p>
-    <w:p>
-      <w:pPr>
-        <w:rPr>
-          <w:lang w:val="pt-BR"/>
-        </w:rPr>
-      </w:pPr>
-    </w:p>
-    <w:p>
-      <w:pPr>
-        <w:rPr>
-          <w:lang w:val="pt-BR"/>
-        </w:rPr>
-      </w:pPr>
-    </w:p>
-    <w:p>
-      <w:pPr>
-        <w:rPr>
-          <w:lang w:val="pt-BR"/>
-        </w:rPr>
-      </w:pPr>
-    </w:p>
-    <w:p>
-      <w:pPr>
-        <w:rPr>
-          <w:lang w:val="pt-BR"/>
-        </w:rPr>
-      </w:pPr>
-    </w:p>
-    <w:p>
-      <w:pPr>
-        <w:rPr>
-          <w:lang w:val="pt-BR"/>
-        </w:rPr>
-      </w:pPr>
-    </w:p>
-    <w:p>
-      <w:pPr>
-        <w:rPr>
-          <w:lang w:val="pt-BR"/>
-        </w:rPr>
-      </w:pPr>
-    </w:p>
-    <w:p>
-      <w:pPr>
-        <w:rPr>
-          <w:lang w:val="pt-BR"/>
-        </w:rPr>
-      </w:pPr>
-    </w:p>
-    <w:p>
-      <w:pPr>
-        <w:rPr>
-          <w:lang w:val="pt-BR"/>
-        </w:rPr>
-      </w:pPr>
-    </w:p>
-    <w:p>
-      <w:pPr>
-        <w:rPr>
-          <w:lang w:val="pt-BR"/>
-        </w:rPr>
-      </w:pPr>
-    </w:p>
-    <w:p>
-      <w:pPr>
-        <w:rPr>
-          <w:lang w:val="pt-BR"/>
-        </w:rPr>
-      </w:pPr>
-    </w:p>
-    <w:p>
-      <w:pPr>
-        <w:rPr>
-          <w:sz w:val="32"/>
-          <w:szCs w:val="32"/>
+        <w:t>..</w:t>
+      </w:r>
+      <w:r>
+        <w:rPr>
+          <w:lang w:val="pt-BR"/>
+        </w:rPr>
+        <w:t xml:space="preserve"> Página 1</w:t>
+      </w:r>
+      <w:r>
+        <w:rPr>
+          <w:lang w:val="pt-BR"/>
+        </w:rPr>
+        <w:t>6</w:t>
+      </w:r>
+    </w:p>
+    <w:p>
+      <w:pPr>
+        <w:rPr>
+          <w:lang w:val="pt-BR"/>
+        </w:rPr>
+      </w:pPr>
+      <w:r>
+        <w:rPr>
+          <w:lang w:val="pt-BR"/>
+        </w:rPr>
+        <w:t>Suporte ...........................................................................................</w:t>
+      </w:r>
+      <w:r>
+        <w:rPr>
+          <w:lang w:val="pt-BR"/>
+        </w:rPr>
+        <w:t>..............................</w:t>
+      </w:r>
+      <w:r>
+        <w:rPr>
+          <w:lang w:val="pt-BR"/>
+        </w:rPr>
+        <w:t xml:space="preserve"> Página 18</w:t>
+      </w:r>
+      <w:bookmarkStart w:id="0" w:name="_GoBack"/>
+      <w:bookmarkEnd w:id="0"/>
+    </w:p>
+    <w:p>
+      <w:pPr>
+        <w:rPr>
+          <w:lang w:val="pt-BR"/>
+        </w:rPr>
+      </w:pPr>
+    </w:p>
+    <w:p>
+      <w:pPr>
+        <w:rPr>
+          <w:lang w:val="pt-BR"/>
+        </w:rPr>
+      </w:pPr>
+    </w:p>
+    <w:p>
+      <w:pPr>
+        <w:rPr>
+          <w:lang w:val="pt-BR"/>
+        </w:rPr>
+      </w:pPr>
+    </w:p>
+    <w:p>
+      <w:pPr>
+        <w:rPr>
+          <w:lang w:val="pt-BR"/>
+        </w:rPr>
+      </w:pPr>
+    </w:p>
+    <w:p>
+      <w:pPr>
+        <w:rPr>
+          <w:lang w:val="pt-BR"/>
+        </w:rPr>
+      </w:pPr>
+    </w:p>
+    <w:p>
+      <w:pPr>
+        <w:rPr>
+          <w:lang w:val="pt-BR"/>
+        </w:rPr>
+      </w:pPr>
+    </w:p>
+    <w:p>
+      <w:pPr>
+        <w:rPr>
+          <w:lang w:val="pt-BR"/>
+        </w:rPr>
+      </w:pPr>
+    </w:p>
+    <w:p>
+      <w:pPr>
+        <w:rPr>
+          <w:lang w:val="pt-BR"/>
+        </w:rPr>
+      </w:pPr>
+    </w:p>
+    <w:p>
+      <w:pPr>
+        <w:rPr>
+          <w:lang w:val="pt-BR"/>
+        </w:rPr>
+      </w:pPr>
+    </w:p>
+    <w:p>
+      <w:pPr>
+        <w:rPr>
+          <w:lang w:val="pt-BR"/>
+        </w:rPr>
+      </w:pPr>
+    </w:p>
+    <w:p>
+      <w:pPr>
+        <w:rPr>
+          <w:lang w:val="pt-BR"/>
+        </w:rPr>
+      </w:pPr>
+    </w:p>
+    <w:p>
+      <w:pPr>
+        <w:rPr>
+          <w:lang w:val="pt-BR"/>
+        </w:rPr>
+      </w:pPr>
+    </w:p>
+    <w:p>
+      <w:pPr>
+        <w:rPr>
           <w:lang w:val="pt-BR"/>
         </w:rPr>
       </w:pPr>
@@ -866,8 +932,8 @@
         </w:rPr>
         <w:drawing>
           <wp:inline distT="0" distB="0" distL="0" distR="0" wp14:anchorId="5BF05854" wp14:editId="17F88E38">
-            <wp:extent cx="5507990" cy="3889375"/>
-            <wp:effectExtent l="19050" t="19050" r="16510" b="15875"/>
+            <wp:extent cx="5496911" cy="3889375"/>
+            <wp:effectExtent l="19050" t="19050" r="27940" b="15875"/>
             <wp:docPr id="1" name="Imagem 1"/>
             <wp:cNvGraphicFramePr>
               <a:graphicFrameLocks xmlns:a="http://schemas.openxmlformats.org/drawingml/2006/main" noChangeAspect="1"/>
@@ -880,7 +946,13 @@
                     <pic:cNvPicPr/>
                   </pic:nvPicPr>
                   <pic:blipFill>
-                    <a:blip r:embed="rId9"/>
+                    <a:blip r:embed="rId9">
+                      <a:extLst>
+                        <a:ext uri="{28A0092B-C50C-407E-A947-70E740481C1C}">
+                          <a14:useLocalDpi xmlns:a14="http://schemas.microsoft.com/office/drawing/2010/main" val="0"/>
+                        </a:ext>
+                      </a:extLst>
+                    </a:blip>
                     <a:stretch>
                       <a:fillRect/>
                     </a:stretch>
@@ -888,7 +960,7 @@
                   <pic:spPr>
                     <a:xfrm>
                       <a:off x="0" y="0"/>
-                      <a:ext cx="5507990" cy="3889375"/>
+                      <a:ext cx="5496911" cy="3889375"/>
                     </a:xfrm>
                     <a:prstGeom prst="rect">
                       <a:avLst/>
@@ -981,6 +1053,9 @@
     <w:p>
       <w:pPr>
         <w:rPr>
+          <w:b/>
+          <w:sz w:val="32"/>
+          <w:szCs w:val="32"/>
           <w:lang w:val="pt-BR"/>
         </w:rPr>
       </w:pPr>
@@ -1207,7 +1282,19 @@
         <w:rPr>
           <w:lang w:val="pt-BR"/>
         </w:rPr>
-        <w:t>O módulo de cliente permite que você tenha os seus clientes cadastrados em um só lugar, ele é um dos módulos mais importantes a serem considerados dentro do sistema.</w:t>
+        <w:t xml:space="preserve">O módulo de cliente permite que você tenha os seus clientes cadastrados em um só lugar, ele é um dos </w:t>
+      </w:r>
+      <w:r>
+        <w:rPr>
+          <w:lang w:val="pt-BR"/>
+        </w:rPr>
+        <w:t>módulos mais importantes a ser considerado dentro do sistema</w:t>
+      </w:r>
+      <w:r>
+        <w:rPr>
+          <w:lang w:val="pt-BR"/>
+        </w:rPr>
+        <w:t>.</w:t>
       </w:r>
       <w:r>
         <w:rPr>
@@ -1401,7 +1488,19 @@
         <w:rPr>
           <w:lang w:val="pt-BR"/>
         </w:rPr>
-        <w:t>O módulo de animal permite que você tenha os animais dos clientes cadastrados em um só lugar, ele também é um dos módulos mais importantes a serem considerados dentro do sistema.</w:t>
+        <w:t xml:space="preserve">O módulo de animal permite que você tenha os animais dos clientes cadastrados em um só lugar, ele também é um dos </w:t>
+      </w:r>
+      <w:r>
+        <w:rPr>
+          <w:lang w:val="pt-BR"/>
+        </w:rPr>
+        <w:t>módulos mais importantes a ser considerado dentro do sistema</w:t>
+      </w:r>
+      <w:r>
+        <w:rPr>
+          <w:lang w:val="pt-BR"/>
+        </w:rPr>
+        <w:t>.</w:t>
       </w:r>
       <w:r>
         <w:rPr>
@@ -1529,15 +1628,27 @@
           <w:lang w:val="pt-BR"/>
         </w:rPr>
       </w:pPr>
-      <w:bookmarkStart w:id="0" w:name="_Hlk116031170"/>
-      <w:r>
-        <w:rPr>
-          <w:lang w:val="pt-BR"/>
-        </w:rPr>
-        <w:t>O módulo de agenda permite que você tenha a sua agenda cadastrada em um só lugar, ele também é um dos módulos mais importantes a serem considerados dentro do sistema.</w:t>
-      </w:r>
-    </w:p>
-    <w:bookmarkEnd w:id="0"/>
+      <w:bookmarkStart w:id="1" w:name="_Hlk116031170"/>
+      <w:r>
+        <w:rPr>
+          <w:lang w:val="pt-BR"/>
+        </w:rPr>
+        <w:t xml:space="preserve">O módulo de agenda permite que você tenha a sua agenda cadastrada em um só lugar, ele também é um dos </w:t>
+      </w:r>
+      <w:r>
+        <w:rPr>
+          <w:lang w:val="pt-BR"/>
+        </w:rPr>
+        <w:t>módulos mais importantes a ser considerado dentro do sistema</w:t>
+      </w:r>
+      <w:r>
+        <w:rPr>
+          <w:lang w:val="pt-BR"/>
+        </w:rPr>
+        <w:t>.</w:t>
+      </w:r>
+    </w:p>
+    <w:bookmarkEnd w:id="1"/>
     <w:p>
       <w:pPr>
         <w:jc w:val="center"/>
@@ -1723,7 +1834,19 @@
         <w:rPr>
           <w:lang w:val="pt-BR"/>
         </w:rPr>
-        <w:t>O módulo de produto permite que você tenha seu estoque cadastrado em um só lugar, ele também é um dos módulos mais importantes a serem considerados dentro do sistema. Para que uma venda possa ser realizada é preciso ter seu estoque já cadastrado com os valores corretamente.</w:t>
+        <w:t xml:space="preserve">O módulo de produto permite que você tenha seu estoque cadastrado em um só lugar, ele também é um dos </w:t>
+      </w:r>
+      <w:r>
+        <w:rPr>
+          <w:lang w:val="pt-BR"/>
+        </w:rPr>
+        <w:t>módulos mais importantes a ser considerado dentro do sistema</w:t>
+      </w:r>
+      <w:r>
+        <w:rPr>
+          <w:lang w:val="pt-BR"/>
+        </w:rPr>
+        <w:t>. Para que uma venda possa ser realizada é preciso ter seu estoque já cadastrado com os valores corretamente.</w:t>
       </w:r>
     </w:p>
     <w:p>
@@ -1736,6 +1859,7 @@
       <w:r>
         <w:rPr>
           <w:noProof/>
+          <w:lang w:val="pt-BR" w:eastAsia="pt-BR"/>
         </w:rPr>
         <w:drawing>
           <wp:inline distT="0" distB="0" distL="0" distR="0" wp14:anchorId="3F78E746" wp14:editId="665ADC46">
@@ -1823,6 +1947,20 @@
           <w:lang w:val="pt-BR"/>
         </w:rPr>
       </w:pPr>
+    </w:p>
+    <w:p>
+      <w:pPr>
+        <w:rPr>
+          <w:lang w:val="pt-BR"/>
+        </w:rPr>
+      </w:pPr>
+    </w:p>
+    <w:p>
+      <w:pPr>
+        <w:rPr>
+          <w:lang w:val="pt-BR"/>
+        </w:rPr>
+      </w:pPr>
       <w:r>
         <w:rPr>
           <w:lang w:val="pt-BR"/>
@@ -1850,6 +1988,233 @@
           <w:lang w:val="pt-BR"/>
         </w:rPr>
         <w:lastRenderedPageBreak/>
+        <w:t>Módulo de serviço</w:t>
+      </w:r>
+    </w:p>
+    <w:p>
+      <w:pPr>
+        <w:jc w:val="both"/>
+        <w:rPr>
+          <w:lang w:val="pt-BR"/>
+        </w:rPr>
+      </w:pPr>
+      <w:r>
+        <w:rPr>
+          <w:lang w:val="pt-BR"/>
+        </w:rPr>
+        <w:t xml:space="preserve">O módulo de serviço permite que você tenha </w:t>
+      </w:r>
+      <w:r>
+        <w:rPr>
+          <w:lang w:val="pt-BR"/>
+        </w:rPr>
+        <w:t>a tabela</w:t>
+      </w:r>
+      <w:r>
+        <w:rPr>
+          <w:lang w:val="pt-BR"/>
+        </w:rPr>
+        <w:t xml:space="preserve"> </w:t>
+      </w:r>
+      <w:r>
+        <w:rPr>
+          <w:lang w:val="pt-BR"/>
+        </w:rPr>
+        <w:t xml:space="preserve">com </w:t>
+      </w:r>
+      <w:r>
+        <w:rPr>
+          <w:lang w:val="pt-BR"/>
+        </w:rPr>
+        <w:t xml:space="preserve">os valores dos serviços prestados por sua empresa em um só lugar, ele também é um dos </w:t>
+      </w:r>
+      <w:r>
+        <w:rPr>
+          <w:lang w:val="pt-BR"/>
+        </w:rPr>
+        <w:t>módulos mais importantes a ser considerado dentro do sistema</w:t>
+      </w:r>
+      <w:r>
+        <w:rPr>
+          <w:lang w:val="pt-BR"/>
+        </w:rPr>
+        <w:t>. Você poderá prestar seus serviços e fazer os lançamentos no módulo de vendas, assim você terá a sua tabela de serviços com os devidos valores acessíveis dentro do módulo de vendas</w:t>
+      </w:r>
+      <w:r>
+        <w:rPr>
+          <w:lang w:val="pt-BR"/>
+        </w:rPr>
+        <w:t xml:space="preserve"> também.</w:t>
+      </w:r>
+    </w:p>
+    <w:p>
+      <w:pPr>
+        <w:rPr>
+          <w:lang w:val="pt-BR"/>
+        </w:rPr>
+      </w:pPr>
+      <w:r>
+        <w:rPr>
+          <w:noProof/>
+          <w:lang w:val="pt-BR" w:eastAsia="pt-BR"/>
+        </w:rPr>
+        <w:drawing>
+          <wp:inline distT="0" distB="0" distL="0" distR="0" wp14:anchorId="3757FD87" wp14:editId="3BE9C6A2">
+            <wp:extent cx="5507990" cy="3893820"/>
+            <wp:effectExtent l="19050" t="19050" r="16510" b="11430"/>
+            <wp:docPr id="33" name="Imagem 33"/>
+            <wp:cNvGraphicFramePr>
+              <a:graphicFrameLocks xmlns:a="http://schemas.openxmlformats.org/drawingml/2006/main" noChangeAspect="1"/>
+            </wp:cNvGraphicFramePr>
+            <a:graphic xmlns:a="http://schemas.openxmlformats.org/drawingml/2006/main">
+              <a:graphicData uri="http://schemas.openxmlformats.org/drawingml/2006/picture">
+                <pic:pic xmlns:pic="http://schemas.openxmlformats.org/drawingml/2006/picture">
+                  <pic:nvPicPr>
+                    <pic:cNvPr id="1" name=""/>
+                    <pic:cNvPicPr/>
+                  </pic:nvPicPr>
+                  <pic:blipFill>
+                    <a:blip r:embed="rId16"/>
+                    <a:stretch>
+                      <a:fillRect/>
+                    </a:stretch>
+                  </pic:blipFill>
+                  <pic:spPr>
+                    <a:xfrm>
+                      <a:off x="0" y="0"/>
+                      <a:ext cx="5507990" cy="3893820"/>
+                    </a:xfrm>
+                    <a:prstGeom prst="rect">
+                      <a:avLst/>
+                    </a:prstGeom>
+                    <a:ln>
+                      <a:solidFill>
+                        <a:schemeClr val="bg1">
+                          <a:lumMod val="65000"/>
+                        </a:schemeClr>
+                      </a:solidFill>
+                    </a:ln>
+                  </pic:spPr>
+                </pic:pic>
+              </a:graphicData>
+            </a:graphic>
+          </wp:inline>
+        </w:drawing>
+      </w:r>
+    </w:p>
+    <w:p>
+      <w:pPr>
+        <w:jc w:val="center"/>
+        <w:rPr>
+          <w:lang w:val="pt-BR"/>
+        </w:rPr>
+      </w:pPr>
+      <w:r>
+        <w:rPr>
+          <w:lang w:val="pt-BR"/>
+        </w:rPr>
+        <w:t>Tela de cadastro de serviço</w:t>
+      </w:r>
+    </w:p>
+    <w:p>
+      <w:pPr>
+        <w:rPr>
+          <w:lang w:val="pt-BR"/>
+        </w:rPr>
+      </w:pPr>
+      <w:r>
+        <w:rPr>
+          <w:noProof/>
+          <w:lang w:val="pt-BR" w:eastAsia="pt-BR"/>
+        </w:rPr>
+        <w:drawing>
+          <wp:inline distT="0" distB="0" distL="0" distR="0" wp14:anchorId="5099DBE8" wp14:editId="5850B474">
+            <wp:extent cx="5507990" cy="2041525"/>
+            <wp:effectExtent l="19050" t="19050" r="16510" b="15875"/>
+            <wp:docPr id="34" name="Imagem 34"/>
+            <wp:cNvGraphicFramePr>
+              <a:graphicFrameLocks xmlns:a="http://schemas.openxmlformats.org/drawingml/2006/main" noChangeAspect="1"/>
+            </wp:cNvGraphicFramePr>
+            <a:graphic xmlns:a="http://schemas.openxmlformats.org/drawingml/2006/main">
+              <a:graphicData uri="http://schemas.openxmlformats.org/drawingml/2006/picture">
+                <pic:pic xmlns:pic="http://schemas.openxmlformats.org/drawingml/2006/picture">
+                  <pic:nvPicPr>
+                    <pic:cNvPr id="1" name=""/>
+                    <pic:cNvPicPr/>
+                  </pic:nvPicPr>
+                  <pic:blipFill>
+                    <a:blip r:embed="rId17"/>
+                    <a:stretch>
+                      <a:fillRect/>
+                    </a:stretch>
+                  </pic:blipFill>
+                  <pic:spPr>
+                    <a:xfrm>
+                      <a:off x="0" y="0"/>
+                      <a:ext cx="5507990" cy="2041525"/>
+                    </a:xfrm>
+                    <a:prstGeom prst="rect">
+                      <a:avLst/>
+                    </a:prstGeom>
+                    <a:ln>
+                      <a:solidFill>
+                        <a:schemeClr val="bg1">
+                          <a:lumMod val="65000"/>
+                        </a:schemeClr>
+                      </a:solidFill>
+                    </a:ln>
+                  </pic:spPr>
+                </pic:pic>
+              </a:graphicData>
+            </a:graphic>
+          </wp:inline>
+        </w:drawing>
+      </w:r>
+    </w:p>
+    <w:p>
+      <w:pPr>
+        <w:jc w:val="center"/>
+        <w:rPr>
+          <w:lang w:val="pt-BR"/>
+        </w:rPr>
+      </w:pPr>
+      <w:r>
+        <w:rPr>
+          <w:lang w:val="pt-BR"/>
+        </w:rPr>
+        <w:t>Tela com os serviços cadastrados</w:t>
+      </w:r>
+    </w:p>
+    <w:p>
+      <w:pPr>
+        <w:jc w:val="both"/>
+        <w:rPr>
+          <w:lang w:val="pt-BR"/>
+        </w:rPr>
+      </w:pPr>
+      <w:r>
+        <w:rPr>
+          <w:lang w:val="pt-BR"/>
+        </w:rPr>
+        <w:t>Portanto todo serviço que sua empresa irá prestar como (Tosa, Banho, Vacinas, Etc.) poderão ser cadastrados neste módulo.</w:t>
+      </w:r>
+    </w:p>
+    <w:p>
+      <w:pPr>
+        <w:jc w:val="both"/>
+        <w:rPr>
+          <w:lang w:val="pt-BR"/>
+        </w:rPr>
+      </w:pPr>
+      <w:r>
+        <w:rPr>
+          <w:b/>
+          <w:bCs/>
+          <w:sz w:val="28"/>
+          <w:szCs w:val="28"/>
+          <w:lang w:val="pt-BR"/>
+        </w:rPr>
+        <w:lastRenderedPageBreak/>
         <w:t>Módulo de venda</w:t>
       </w:r>
     </w:p>
@@ -1864,7 +2229,31 @@
         <w:rPr>
           <w:lang w:val="pt-BR"/>
         </w:rPr>
-        <w:t>O módulo de venda permite que você tenha todas as suas vendas cadastradas em um só lugar, ele também é um dos módulos mais importantes a serem considerados dentro do sistema. Você poderá vender seus produtos e ter o controle do seu estoque de forma mais organizada, graças as movimentações automáticas em cada venda.</w:t>
+        <w:t xml:space="preserve">O módulo de venda permite que você tenha todas as suas vendas cadastradas em um só lugar, ele também é um dos </w:t>
+      </w:r>
+      <w:r>
+        <w:rPr>
+          <w:lang w:val="pt-BR"/>
+        </w:rPr>
+        <w:t>módulos mais importantes a ser considerado dentro do sistema</w:t>
+      </w:r>
+      <w:r>
+        <w:rPr>
+          <w:lang w:val="pt-BR"/>
+        </w:rPr>
+        <w:t xml:space="preserve">. Você poderá vender seus produtos e </w:t>
+      </w:r>
+      <w:r>
+        <w:rPr>
+          <w:lang w:val="pt-BR"/>
+        </w:rPr>
+        <w:t xml:space="preserve">serviços mantendo </w:t>
+      </w:r>
+      <w:r>
+        <w:rPr>
+          <w:lang w:val="pt-BR"/>
+        </w:rPr>
+        <w:t>o controle do seu estoque de forma mais organizada, graças as movimentações automáticas em cada venda.</w:t>
       </w:r>
     </w:p>
     <w:p>
@@ -1877,6 +2266,7 @@
       <w:r>
         <w:rPr>
           <w:noProof/>
+          <w:lang w:val="pt-BR" w:eastAsia="pt-BR"/>
         </w:rPr>
         <w:drawing>
           <wp:inline distT="0" distB="0" distL="0" distR="0" wp14:anchorId="3F40224E" wp14:editId="24114FB1">
@@ -1894,7 +2284,7 @@
                     <pic:cNvPicPr/>
                   </pic:nvPicPr>
                   <pic:blipFill>
-                    <a:blip r:embed="rId16"/>
+                    <a:blip r:embed="rId18"/>
                     <a:stretch>
                       <a:fillRect/>
                     </a:stretch>
@@ -1959,6 +2349,7 @@
       <w:r>
         <w:rPr>
           <w:noProof/>
+          <w:lang w:val="pt-BR" w:eastAsia="pt-BR"/>
         </w:rPr>
         <w:drawing>
           <wp:inline distT="0" distB="0" distL="0" distR="0" wp14:anchorId="5BC6A993" wp14:editId="747A4F1B">
@@ -1976,7 +2367,7 @@
                     <pic:cNvPicPr/>
                   </pic:nvPicPr>
                   <pic:blipFill>
-                    <a:blip r:embed="rId17"/>
+                    <a:blip r:embed="rId19"/>
                     <a:stretch>
                       <a:fillRect/>
                     </a:stretch>
@@ -2035,6 +2426,7 @@
       <w:r>
         <w:rPr>
           <w:noProof/>
+          <w:lang w:val="pt-BR" w:eastAsia="pt-BR"/>
         </w:rPr>
         <w:drawing>
           <wp:inline distT="0" distB="0" distL="0" distR="0" wp14:anchorId="63294918" wp14:editId="7E59C3AF">
@@ -2052,7 +2444,7 @@
                     <pic:cNvPicPr/>
                   </pic:nvPicPr>
                   <pic:blipFill>
-                    <a:blip r:embed="rId18"/>
+                    <a:blip r:embed="rId20"/>
                     <a:stretch>
                       <a:fillRect/>
                     </a:stretch>
@@ -2117,6 +2509,7 @@
       <w:r>
         <w:rPr>
           <w:noProof/>
+          <w:lang w:val="pt-BR" w:eastAsia="pt-BR"/>
         </w:rPr>
         <w:drawing>
           <wp:inline distT="0" distB="0" distL="0" distR="0" wp14:anchorId="3AB858D7" wp14:editId="67F75060">
@@ -2134,7 +2527,7 @@
                     <pic:cNvPicPr/>
                   </pic:nvPicPr>
                   <pic:blipFill>
-                    <a:blip r:embed="rId19"/>
+                    <a:blip r:embed="rId21"/>
                     <a:stretch>
                       <a:fillRect/>
                     </a:stretch>
@@ -2185,6 +2578,7 @@
       <w:r>
         <w:rPr>
           <w:noProof/>
+          <w:lang w:val="pt-BR" w:eastAsia="pt-BR"/>
         </w:rPr>
         <w:drawing>
           <wp:inline distT="0" distB="0" distL="0" distR="0" wp14:anchorId="5C499BD5" wp14:editId="79A2A0B5">
@@ -2202,7 +2596,7 @@
                     <pic:cNvPicPr/>
                   </pic:nvPicPr>
                   <pic:blipFill>
-                    <a:blip r:embed="rId20"/>
+                    <a:blip r:embed="rId22"/>
                     <a:stretch>
                       <a:fillRect/>
                     </a:stretch>
@@ -2259,6 +2653,7 @@
       <w:r>
         <w:rPr>
           <w:noProof/>
+          <w:lang w:val="pt-BR" w:eastAsia="pt-BR"/>
         </w:rPr>
         <w:drawing>
           <wp:inline distT="0" distB="0" distL="0" distR="0" wp14:anchorId="22D1359E" wp14:editId="6C4AE2C9">
@@ -2276,7 +2671,7 @@
                     <pic:cNvPicPr/>
                   </pic:nvPicPr>
                   <pic:blipFill>
-                    <a:blip r:embed="rId21"/>
+                    <a:blip r:embed="rId23"/>
                     <a:stretch>
                       <a:fillRect/>
                     </a:stretch>
@@ -2370,6 +2765,7 @@
       <w:r>
         <w:rPr>
           <w:noProof/>
+          <w:lang w:val="pt-BR" w:eastAsia="pt-BR"/>
         </w:rPr>
         <w:drawing>
           <wp:inline distT="0" distB="0" distL="0" distR="0" wp14:anchorId="6C433FF3" wp14:editId="7234011C">
@@ -2387,7 +2783,7 @@
                     <pic:cNvPicPr/>
                   </pic:nvPicPr>
                   <pic:blipFill>
-                    <a:blip r:embed="rId22"/>
+                    <a:blip r:embed="rId24"/>
                     <a:stretch>
                       <a:fillRect/>
                     </a:stretch>
@@ -2424,6 +2820,7 @@
       <w:r>
         <w:rPr>
           <w:noProof/>
+          <w:lang w:val="pt-BR" w:eastAsia="pt-BR"/>
         </w:rPr>
         <w:drawing>
           <wp:inline distT="0" distB="0" distL="0" distR="0" wp14:anchorId="06D95131" wp14:editId="6C31187E">
@@ -2441,7 +2838,7 @@
                     <pic:cNvPicPr/>
                   </pic:nvPicPr>
                   <pic:blipFill>
-                    <a:blip r:embed="rId23"/>
+                    <a:blip r:embed="rId25"/>
                     <a:stretch>
                       <a:fillRect/>
                     </a:stretch>
@@ -2569,6 +2966,7 @@
       <w:r>
         <w:rPr>
           <w:noProof/>
+          <w:lang w:val="pt-BR" w:eastAsia="pt-BR"/>
         </w:rPr>
         <w:drawing>
           <wp:inline distT="0" distB="0" distL="0" distR="0" wp14:anchorId="5EA3F85F" wp14:editId="3A606BAE">
@@ -2586,7 +2984,7 @@
                     <pic:cNvPicPr/>
                   </pic:nvPicPr>
                   <pic:blipFill>
-                    <a:blip r:embed="rId24"/>
+                    <a:blip r:embed="rId26"/>
                     <a:stretch>
                       <a:fillRect/>
                     </a:stretch>
@@ -2638,6 +3036,7 @@
       <w:r>
         <w:rPr>
           <w:noProof/>
+          <w:lang w:val="pt-BR" w:eastAsia="pt-BR"/>
         </w:rPr>
         <w:drawing>
           <wp:inline distT="0" distB="0" distL="0" distR="0" wp14:anchorId="0F140C08" wp14:editId="2455517D">
@@ -2655,7 +3054,7 @@
                     <pic:cNvPicPr/>
                   </pic:nvPicPr>
                   <pic:blipFill>
-                    <a:blip r:embed="rId25"/>
+                    <a:blip r:embed="rId27"/>
                     <a:stretch>
                       <a:fillRect/>
                     </a:stretch>
@@ -2719,6 +3118,7 @@
       <w:r>
         <w:rPr>
           <w:noProof/>
+          <w:lang w:val="pt-BR" w:eastAsia="pt-BR"/>
         </w:rPr>
         <w:drawing>
           <wp:inline distT="0" distB="0" distL="0" distR="0" wp14:anchorId="68F95E85" wp14:editId="1A454C56">
@@ -2736,7 +3136,7 @@
                     <pic:cNvPicPr/>
                   </pic:nvPicPr>
                   <pic:blipFill>
-                    <a:blip r:embed="rId26"/>
+                    <a:blip r:embed="rId28"/>
                     <a:stretch>
                       <a:fillRect/>
                     </a:stretch>
@@ -2774,6 +3174,7 @@
       <w:r>
         <w:rPr>
           <w:noProof/>
+          <w:lang w:val="pt-BR" w:eastAsia="pt-BR"/>
         </w:rPr>
         <w:lastRenderedPageBreak/>
         <w:drawing>
@@ -2792,7 +3193,7 @@
                     <pic:cNvPicPr/>
                   </pic:nvPicPr>
                   <pic:blipFill>
-                    <a:blip r:embed="rId27"/>
+                    <a:blip r:embed="rId29"/>
                     <a:stretch>
                       <a:fillRect/>
                     </a:stretch>
@@ -2844,6 +3245,7 @@
       <w:r>
         <w:rPr>
           <w:noProof/>
+          <w:lang w:val="pt-BR" w:eastAsia="pt-BR"/>
         </w:rPr>
         <w:drawing>
           <wp:anchor distT="0" distB="0" distL="114300" distR="114300" simplePos="0" relativeHeight="251658240" behindDoc="1" locked="0" layoutInCell="1" allowOverlap="1" wp14:anchorId="7E33AF9F">
@@ -2869,7 +3271,7 @@
                     <pic:cNvPicPr/>
                   </pic:nvPicPr>
                   <pic:blipFill>
-                    <a:blip r:embed="rId28"/>
+                    <a:blip r:embed="rId30"/>
                     <a:stretch>
                       <a:fillRect/>
                     </a:stretch>
@@ -2912,6 +3314,7 @@
       <w:r>
         <w:rPr>
           <w:noProof/>
+          <w:lang w:val="pt-BR" w:eastAsia="pt-BR"/>
         </w:rPr>
         <w:drawing>
           <wp:inline distT="0" distB="0" distL="0" distR="0" wp14:anchorId="23596EB6" wp14:editId="6AD1D7BE">
@@ -2929,7 +3332,7 @@
                     <pic:cNvPicPr/>
                   </pic:nvPicPr>
                   <pic:blipFill>
-                    <a:blip r:embed="rId29"/>
+                    <a:blip r:embed="rId31"/>
                     <a:stretch>
                       <a:fillRect/>
                     </a:stretch>
@@ -3069,6 +3472,7 @@
       <w:r>
         <w:rPr>
           <w:noProof/>
+          <w:lang w:val="pt-BR" w:eastAsia="pt-BR"/>
         </w:rPr>
         <w:drawing>
           <wp:inline distT="0" distB="0" distL="0" distR="0" wp14:anchorId="0E0F384E" wp14:editId="6BC38C29">
@@ -3086,7 +3490,7 @@
                     <pic:cNvPicPr/>
                   </pic:nvPicPr>
                   <pic:blipFill>
-                    <a:blip r:embed="rId30"/>
+                    <a:blip r:embed="rId32"/>
                     <a:stretch>
                       <a:fillRect/>
                     </a:stretch>
@@ -3151,6 +3555,7 @@
       <w:r>
         <w:rPr>
           <w:noProof/>
+          <w:lang w:val="pt-BR" w:eastAsia="pt-BR"/>
         </w:rPr>
         <w:drawing>
           <wp:inline distT="0" distB="0" distL="0" distR="0" wp14:anchorId="03FEB23C" wp14:editId="44815D47">
@@ -3168,7 +3573,7 @@
                     <pic:cNvPicPr/>
                   </pic:nvPicPr>
                   <pic:blipFill>
-                    <a:blip r:embed="rId31"/>
+                    <a:blip r:embed="rId33"/>
                     <a:stretch>
                       <a:fillRect/>
                     </a:stretch>
@@ -3302,7 +3707,13 @@
         <w:rPr>
           <w:lang w:val="pt-BR"/>
         </w:rPr>
-        <w:t xml:space="preserve"> cadastrado em um só lugar, ele também é um dos módulos mais importantes a serem considerados dentro do sistema</w:t>
+        <w:t xml:space="preserve"> cadastrado em um só lugar, ele também é um dos </w:t>
+      </w:r>
+      <w:r>
+        <w:rPr>
+          <w:lang w:val="pt-BR"/>
+        </w:rPr>
+        <w:t>módulos mais importantes a ser considerado dentro do sistema</w:t>
       </w:r>
       <w:r>
         <w:rPr>
@@ -3327,6 +3738,7 @@
       <w:r>
         <w:rPr>
           <w:noProof/>
+          <w:lang w:val="pt-BR" w:eastAsia="pt-BR"/>
         </w:rPr>
         <w:drawing>
           <wp:inline distT="0" distB="0" distL="0" distR="0" wp14:anchorId="2D5AD30A" wp14:editId="4E630B67">
@@ -3344,7 +3756,7 @@
                     <pic:cNvPicPr/>
                   </pic:nvPicPr>
                   <pic:blipFill>
-                    <a:blip r:embed="rId32"/>
+                    <a:blip r:embed="rId34"/>
                     <a:stretch>
                       <a:fillRect/>
                     </a:stretch>
@@ -3430,6 +3842,7 @@
       <w:r>
         <w:rPr>
           <w:noProof/>
+          <w:lang w:val="pt-BR" w:eastAsia="pt-BR"/>
         </w:rPr>
         <w:drawing>
           <wp:inline distT="0" distB="0" distL="0" distR="0" wp14:anchorId="73B097AF" wp14:editId="6AC6A5F0">
@@ -3447,7 +3860,7 @@
                     <pic:cNvPicPr/>
                   </pic:nvPicPr>
                   <pic:blipFill>
-                    <a:blip r:embed="rId33"/>
+                    <a:blip r:embed="rId35"/>
                     <a:stretch>
                       <a:fillRect/>
                     </a:stretch>
@@ -3539,6 +3952,7 @@
       <w:r>
         <w:rPr>
           <w:noProof/>
+          <w:lang w:val="pt-BR" w:eastAsia="pt-BR"/>
         </w:rPr>
         <w:drawing>
           <wp:inline distT="0" distB="0" distL="0" distR="0" wp14:anchorId="7B1B5623" wp14:editId="62C4670A">
@@ -3556,7 +3970,7 @@
                     <pic:cNvPicPr/>
                   </pic:nvPicPr>
                   <pic:blipFill>
-                    <a:blip r:embed="rId34"/>
+                    <a:blip r:embed="rId36"/>
                     <a:stretch>
                       <a:fillRect/>
                     </a:stretch>
@@ -3659,6 +4073,7 @@
       <w:r>
         <w:rPr>
           <w:noProof/>
+          <w:lang w:val="pt-BR" w:eastAsia="pt-BR"/>
         </w:rPr>
         <w:drawing>
           <wp:inline distT="0" distB="0" distL="0" distR="0" wp14:anchorId="67B94D4A" wp14:editId="0D453455">
@@ -3676,7 +4091,7 @@
                     <pic:cNvPicPr/>
                   </pic:nvPicPr>
                   <pic:blipFill>
-                    <a:blip r:embed="rId35"/>
+                    <a:blip r:embed="rId37"/>
                     <a:stretch>
                       <a:fillRect/>
                     </a:stretch>
@@ -3740,6 +4155,7 @@
       <w:r>
         <w:rPr>
           <w:noProof/>
+          <w:lang w:val="pt-BR" w:eastAsia="pt-BR"/>
         </w:rPr>
         <w:drawing>
           <wp:inline distT="0" distB="0" distL="0" distR="0" wp14:anchorId="64033B9E" wp14:editId="43C2C7B6">
@@ -3757,7 +4173,7 @@
                     <pic:cNvPicPr/>
                   </pic:nvPicPr>
                   <pic:blipFill>
-                    <a:blip r:embed="rId36"/>
+                    <a:blip r:embed="rId38"/>
                     <a:stretch>
                       <a:fillRect/>
                     </a:stretch>
@@ -3809,6 +4225,7 @@
       <w:r>
         <w:rPr>
           <w:noProof/>
+          <w:lang w:val="pt-BR" w:eastAsia="pt-BR"/>
         </w:rPr>
         <w:drawing>
           <wp:inline distT="0" distB="0" distL="0" distR="0" wp14:anchorId="443DF772" wp14:editId="023BDF42">
@@ -3826,7 +4243,7 @@
                     <pic:cNvPicPr/>
                   </pic:nvPicPr>
                   <pic:blipFill>
-                    <a:blip r:embed="rId37"/>
+                    <a:blip r:embed="rId39"/>
                     <a:stretch>
                       <a:fillRect/>
                     </a:stretch>
@@ -3878,6 +4295,7 @@
       <w:r>
         <w:rPr>
           <w:noProof/>
+          <w:lang w:val="pt-BR" w:eastAsia="pt-BR"/>
         </w:rPr>
         <w:drawing>
           <wp:inline distT="0" distB="0" distL="0" distR="0" wp14:anchorId="07D9D3B9" wp14:editId="25E5D3B3">
@@ -3895,7 +4313,7 @@
                     <pic:cNvPicPr/>
                   </pic:nvPicPr>
                   <pic:blipFill>
-                    <a:blip r:embed="rId38"/>
+                    <a:blip r:embed="rId40"/>
                     <a:stretch>
                       <a:fillRect/>
                     </a:stretch>
@@ -3962,6 +4380,7 @@
       <w:r>
         <w:rPr>
           <w:noProof/>
+          <w:lang w:val="pt-BR" w:eastAsia="pt-BR"/>
         </w:rPr>
         <w:drawing>
           <wp:inline distT="0" distB="0" distL="0" distR="0" wp14:anchorId="2027E02E" wp14:editId="0BB931C7">
@@ -3979,7 +4398,7 @@
                     <pic:cNvPicPr/>
                   </pic:nvPicPr>
                   <pic:blipFill>
-                    <a:blip r:embed="rId39"/>
+                    <a:blip r:embed="rId41"/>
                     <a:stretch>
                       <a:fillRect/>
                     </a:stretch>
@@ -4165,11 +4584,9 @@
           <w:lang w:val="pt-BR"/>
         </w:rPr>
       </w:pPr>
-      <w:bookmarkStart w:id="1" w:name="_GoBack"/>
-      <w:bookmarkEnd w:id="1"/>
     </w:p>
     <w:sectPr>
-      <w:footerReference w:type="default" r:id="rId40"/>
+      <w:footerReference w:type="default" r:id="rId42"/>
       <w:pgSz w:w="11906" w:h="16838" w:code="9"/>
       <w:pgMar w:top="1440" w:right="1616" w:bottom="1440" w:left="1616" w:header="720" w:footer="720" w:gutter="0"/>
       <w:pgNumType w:start="0"/>
@@ -4182,7 +4599,7 @@
 </file>
 
 <file path=word/endnotes.xml><?xml version="1.0" encoding="utf-8"?>
-<w:endnotes xmlns:wpc="http://schemas.microsoft.com/office/word/2010/wordprocessingCanvas" xmlns:cx="http://schemas.microsoft.com/office/drawing/2014/chartex" xmlns:cx1="http://schemas.microsoft.com/office/drawing/2015/9/8/chartex" xmlns:cx2="http://schemas.microsoft.com/office/drawing/2015/10/21/chartex" xmlns:cx3="http://schemas.microsoft.com/office/drawing/2016/5/9/chartex" xmlns:cx4="http://schemas.microsoft.com/office/drawing/2016/5/10/chartex" xmlns:cx5="http://schemas.microsoft.com/office/drawing/2016/5/11/chartex" xmlns:cx6="http://schemas.microsoft.com/office/drawing/2016/5/12/chartex" xmlns:cx7="http://schemas.microsoft.com/office/drawing/2016/5/13/chartex" xmlns:cx8="http://schemas.microsoft.com/office/drawing/2016/5/14/chartex" xmlns:mc="http://schemas.openxmlformats.org/markup-compatibility/2006" xmlns:aink="http://schemas.microsoft.com/office/drawing/2016/ink" xmlns:am3d="http://schemas.microsoft.com/office/drawing/2017/model3d" xmlns:o="urn:schemas-microsoft-com:office:office" xmlns:r="http://schemas.openxmlformats.org/officeDocument/2006/relationships" xmlns:m="http://schemas.openxmlformats.org/officeDocument/2006/math" xmlns:v="urn:schemas-microsoft-com:vml" xmlns:wp14="http://schemas.microsoft.com/office/word/2010/wordprocessingDrawing" xmlns:wp="http://schemas.openxmlformats.org/drawingml/2006/wordprocessingDrawing" xmlns:w10="urn:schemas-microsoft-com:office:word" xmlns:w="http://schemas.openxmlformats.org/wordprocessingml/2006/main" xmlns:w14="http://schemas.microsoft.com/office/word/2010/wordml" xmlns:w15="http://schemas.microsoft.com/office/word/2012/wordml" xmlns:w16cex="http://schemas.microsoft.com/office/word/2018/wordml/cex" xmlns:w16cid="http://schemas.microsoft.com/office/word/2016/wordml/cid" xmlns:w16="http://schemas.microsoft.com/office/word/2018/wordml" xmlns:w16se="http://schemas.microsoft.com/office/word/2015/wordml/symex" xmlns:wpg="http://schemas.microsoft.com/office/word/2010/wordprocessingGroup" xmlns:wpi="http://schemas.microsoft.com/office/word/2010/wordprocessingInk" xmlns:wne="http://schemas.microsoft.com/office/word/2006/wordml" xmlns:wps="http://schemas.microsoft.com/office/word/2010/wordprocessingShape" mc:Ignorable="w14 w15 w16se w16cid w16 w16cex wp14">
+<w:endnotes xmlns:wpc="http://schemas.microsoft.com/office/word/2010/wordprocessingCanvas" xmlns:cx="http://schemas.microsoft.com/office/drawing/2014/chartex" xmlns:mc="http://schemas.openxmlformats.org/markup-compatibility/2006" xmlns:o="urn:schemas-microsoft-com:office:office" xmlns:r="http://schemas.openxmlformats.org/officeDocument/2006/relationships" xmlns:m="http://schemas.openxmlformats.org/officeDocument/2006/math" xmlns:v="urn:schemas-microsoft-com:vml" xmlns:wp14="http://schemas.microsoft.com/office/word/2010/wordprocessingDrawing" xmlns:wp="http://schemas.openxmlformats.org/drawingml/2006/wordprocessingDrawing" xmlns:w10="urn:schemas-microsoft-com:office:word" xmlns:w="http://schemas.openxmlformats.org/wordprocessingml/2006/main" xmlns:w14="http://schemas.microsoft.com/office/word/2010/wordml" xmlns:w15="http://schemas.microsoft.com/office/word/2012/wordml" xmlns:w16se="http://schemas.microsoft.com/office/word/2015/wordml/symex" xmlns:wpg="http://schemas.microsoft.com/office/word/2010/wordprocessingGroup" xmlns:wpi="http://schemas.microsoft.com/office/word/2010/wordprocessingInk" xmlns:wne="http://schemas.microsoft.com/office/word/2006/wordml" xmlns:wps="http://schemas.microsoft.com/office/word/2010/wordprocessingShape" mc:Ignorable="w14 w15 w16se wp14">
   <w:endnote w:type="separator" w:id="-1">
     <w:p>
       <w:pPr>
@@ -4207,7 +4624,7 @@
 </file>
 
 <file path=word/footer1.xml><?xml version="1.0" encoding="utf-8"?>
-<w:ftr xmlns:wpc="http://schemas.microsoft.com/office/word/2010/wordprocessingCanvas" xmlns:cx="http://schemas.microsoft.com/office/drawing/2014/chartex" xmlns:cx1="http://schemas.microsoft.com/office/drawing/2015/9/8/chartex" xmlns:cx2="http://schemas.microsoft.com/office/drawing/2015/10/21/chartex" xmlns:cx3="http://schemas.microsoft.com/office/drawing/2016/5/9/chartex" xmlns:cx4="http://schemas.microsoft.com/office/drawing/2016/5/10/chartex" xmlns:cx5="http://schemas.microsoft.com/office/drawing/2016/5/11/chartex" xmlns:cx6="http://schemas.microsoft.com/office/drawing/2016/5/12/chartex" xmlns:cx7="http://schemas.microsoft.com/office/drawing/2016/5/13/chartex" xmlns:cx8="http://schemas.microsoft.com/office/drawing/2016/5/14/chartex" xmlns:mc="http://schemas.openxmlformats.org/markup-compatibility/2006" xmlns:aink="http://schemas.microsoft.com/office/drawing/2016/ink" xmlns:am3d="http://schemas.microsoft.com/office/drawing/2017/model3d" xmlns:o="urn:schemas-microsoft-com:office:office" xmlns:r="http://schemas.openxmlformats.org/officeDocument/2006/relationships" xmlns:m="http://schemas.openxmlformats.org/officeDocument/2006/math" xmlns:v="urn:schemas-microsoft-com:vml" xmlns:wp14="http://schemas.microsoft.com/office/word/2010/wordprocessingDrawing" xmlns:wp="http://schemas.openxmlformats.org/drawingml/2006/wordprocessingDrawing" xmlns:w10="urn:schemas-microsoft-com:office:word" xmlns:w="http://schemas.openxmlformats.org/wordprocessingml/2006/main" xmlns:w14="http://schemas.microsoft.com/office/word/2010/wordml" xmlns:w15="http://schemas.microsoft.com/office/word/2012/wordml" xmlns:w16cex="http://schemas.microsoft.com/office/word/2018/wordml/cex" xmlns:w16cid="http://schemas.microsoft.com/office/word/2016/wordml/cid" xmlns:w16="http://schemas.microsoft.com/office/word/2018/wordml" xmlns:w16se="http://schemas.microsoft.com/office/word/2015/wordml/symex" xmlns:wpg="http://schemas.microsoft.com/office/word/2010/wordprocessingGroup" xmlns:wpi="http://schemas.microsoft.com/office/word/2010/wordprocessingInk" xmlns:wne="http://schemas.microsoft.com/office/word/2006/wordml" xmlns:wps="http://schemas.microsoft.com/office/word/2010/wordprocessingShape" mc:Ignorable="w14 w15 w16se w16cid w16 w16cex wp14">
+<w:ftr xmlns:wpc="http://schemas.microsoft.com/office/word/2010/wordprocessingCanvas" xmlns:cx="http://schemas.microsoft.com/office/drawing/2014/chartex" xmlns:mc="http://schemas.openxmlformats.org/markup-compatibility/2006" xmlns:o="urn:schemas-microsoft-com:office:office" xmlns:r="http://schemas.openxmlformats.org/officeDocument/2006/relationships" xmlns:m="http://schemas.openxmlformats.org/officeDocument/2006/math" xmlns:v="urn:schemas-microsoft-com:vml" xmlns:wp14="http://schemas.microsoft.com/office/word/2010/wordprocessingDrawing" xmlns:wp="http://schemas.openxmlformats.org/drawingml/2006/wordprocessingDrawing" xmlns:w10="urn:schemas-microsoft-com:office:word" xmlns:w="http://schemas.openxmlformats.org/wordprocessingml/2006/main" xmlns:w14="http://schemas.microsoft.com/office/word/2010/wordml" xmlns:w15="http://schemas.microsoft.com/office/word/2012/wordml" xmlns:w16se="http://schemas.microsoft.com/office/word/2015/wordml/symex" xmlns:wpg="http://schemas.microsoft.com/office/word/2010/wordprocessingGroup" xmlns:wpi="http://schemas.microsoft.com/office/word/2010/wordprocessingInk" xmlns:wne="http://schemas.microsoft.com/office/word/2006/wordml" xmlns:wps="http://schemas.microsoft.com/office/word/2010/wordprocessingShape" mc:Ignorable="w14 w15 w16se wp14">
   <w:p>
     <w:pPr>
       <w:pStyle w:val="Rodap"/>
@@ -4241,7 +4658,7 @@
         <w:noProof/>
         <w:lang w:val="pt-BR" w:bidi="pt-BR"/>
       </w:rPr>
-      <w:t>7</w:t>
+      <w:t>1</w:t>
     </w:r>
     <w:r>
       <w:rPr>
@@ -4254,7 +4671,7 @@
 </file>
 
 <file path=word/footnotes.xml><?xml version="1.0" encoding="utf-8"?>
-<w:footnotes xmlns:wpc="http://schemas.microsoft.com/office/word/2010/wordprocessingCanvas" xmlns:cx="http://schemas.microsoft.com/office/drawing/2014/chartex" xmlns:cx1="http://schemas.microsoft.com/office/drawing/2015/9/8/chartex" xmlns:cx2="http://schemas.microsoft.com/office/drawing/2015/10/21/chartex" xmlns:cx3="http://schemas.microsoft.com/office/drawing/2016/5/9/chartex" xmlns:cx4="http://schemas.microsoft.com/office/drawing/2016/5/10/chartex" xmlns:cx5="http://schemas.microsoft.com/office/drawing/2016/5/11/chartex" xmlns:cx6="http://schemas.microsoft.com/office/drawing/2016/5/12/chartex" xmlns:cx7="http://schemas.microsoft.com/office/drawing/2016/5/13/chartex" xmlns:cx8="http://schemas.microsoft.com/office/drawing/2016/5/14/chartex" xmlns:mc="http://schemas.openxmlformats.org/markup-compatibility/2006" xmlns:aink="http://schemas.microsoft.com/office/drawing/2016/ink" xmlns:am3d="http://schemas.microsoft.com/office/drawing/2017/model3d" xmlns:o="urn:schemas-microsoft-com:office:office" xmlns:r="http://schemas.openxmlformats.org/officeDocument/2006/relationships" xmlns:m="http://schemas.openxmlformats.org/officeDocument/2006/math" xmlns:v="urn:schemas-microsoft-com:vml" xmlns:wp14="http://schemas.microsoft.com/office/word/2010/wordprocessingDrawing" xmlns:wp="http://schemas.openxmlformats.org/drawingml/2006/wordprocessingDrawing" xmlns:w10="urn:schemas-microsoft-com:office:word" xmlns:w="http://schemas.openxmlformats.org/wordprocessingml/2006/main" xmlns:w14="http://schemas.microsoft.com/office/word/2010/wordml" xmlns:w15="http://schemas.microsoft.com/office/word/2012/wordml" xmlns:w16cex="http://schemas.microsoft.com/office/word/2018/wordml/cex" xmlns:w16cid="http://schemas.microsoft.com/office/word/2016/wordml/cid" xmlns:w16="http://schemas.microsoft.com/office/word/2018/wordml" xmlns:w16se="http://schemas.microsoft.com/office/word/2015/wordml/symex" xmlns:wpg="http://schemas.microsoft.com/office/word/2010/wordprocessingGroup" xmlns:wpi="http://schemas.microsoft.com/office/word/2010/wordprocessingInk" xmlns:wne="http://schemas.microsoft.com/office/word/2006/wordml" xmlns:wps="http://schemas.microsoft.com/office/word/2010/wordprocessingShape" mc:Ignorable="w14 w15 w16se w16cid w16 w16cex wp14">
+<w:footnotes xmlns:wpc="http://schemas.microsoft.com/office/word/2010/wordprocessingCanvas" xmlns:cx="http://schemas.microsoft.com/office/drawing/2014/chartex" xmlns:mc="http://schemas.openxmlformats.org/markup-compatibility/2006" xmlns:o="urn:schemas-microsoft-com:office:office" xmlns:r="http://schemas.openxmlformats.org/officeDocument/2006/relationships" xmlns:m="http://schemas.openxmlformats.org/officeDocument/2006/math" xmlns:v="urn:schemas-microsoft-com:vml" xmlns:wp14="http://schemas.microsoft.com/office/word/2010/wordprocessingDrawing" xmlns:wp="http://schemas.openxmlformats.org/drawingml/2006/wordprocessingDrawing" xmlns:w10="urn:schemas-microsoft-com:office:word" xmlns:w="http://schemas.openxmlformats.org/wordprocessingml/2006/main" xmlns:w14="http://schemas.microsoft.com/office/word/2010/wordml" xmlns:w15="http://schemas.microsoft.com/office/word/2012/wordml" xmlns:w16se="http://schemas.microsoft.com/office/word/2015/wordml/symex" xmlns:wpg="http://schemas.microsoft.com/office/word/2010/wordprocessingGroup" xmlns:wpi="http://schemas.microsoft.com/office/word/2010/wordprocessingInk" xmlns:wne="http://schemas.microsoft.com/office/word/2006/wordml" xmlns:wps="http://schemas.microsoft.com/office/word/2010/wordprocessingShape" mc:Ignorable="w14 w15 w16se wp14">
   <w:footnote w:type="separator" w:id="-1">
     <w:p>
       <w:pPr>
@@ -4279,7 +4696,7 @@
 </file>
 
 <file path=word/numbering.xml><?xml version="1.0" encoding="utf-8"?>
-<w:numbering xmlns:wpc="http://schemas.microsoft.com/office/word/2010/wordprocessingCanvas" xmlns:cx="http://schemas.microsoft.com/office/drawing/2014/chartex" xmlns:cx1="http://schemas.microsoft.com/office/drawing/2015/9/8/chartex" xmlns:cx2="http://schemas.microsoft.com/office/drawing/2015/10/21/chartex" xmlns:cx3="http://schemas.microsoft.com/office/drawing/2016/5/9/chartex" xmlns:cx4="http://schemas.microsoft.com/office/drawing/2016/5/10/chartex" xmlns:cx5="http://schemas.microsoft.com/office/drawing/2016/5/11/chartex" xmlns:cx6="http://schemas.microsoft.com/office/drawing/2016/5/12/chartex" xmlns:cx7="http://schemas.microsoft.com/office/drawing/2016/5/13/chartex" xmlns:cx8="http://schemas.microsoft.com/office/drawing/2016/5/14/chartex" xmlns:mc="http://schemas.openxmlformats.org/markup-compatibility/2006" xmlns:aink="http://schemas.microsoft.com/office/drawing/2016/ink" xmlns:am3d="http://schemas.microsoft.com/office/drawing/2017/model3d" xmlns:o="urn:schemas-microsoft-com:office:office" xmlns:r="http://schemas.openxmlformats.org/officeDocument/2006/relationships" xmlns:m="http://schemas.openxmlformats.org/officeDocument/2006/math" xmlns:v="urn:schemas-microsoft-com:vml" xmlns:wp14="http://schemas.microsoft.com/office/word/2010/wordprocessingDrawing" xmlns:wp="http://schemas.openxmlformats.org/drawingml/2006/wordprocessingDrawing" xmlns:w10="urn:schemas-microsoft-com:office:word" xmlns:w="http://schemas.openxmlformats.org/wordprocessingml/2006/main" xmlns:w14="http://schemas.microsoft.com/office/word/2010/wordml" xmlns:w15="http://schemas.microsoft.com/office/word/2012/wordml" xmlns:w16cex="http://schemas.microsoft.com/office/word/2018/wordml/cex" xmlns:w16cid="http://schemas.microsoft.com/office/word/2016/wordml/cid" xmlns:w16="http://schemas.microsoft.com/office/word/2018/wordml" xmlns:w16se="http://schemas.microsoft.com/office/word/2015/wordml/symex" xmlns:wpg="http://schemas.microsoft.com/office/word/2010/wordprocessingGroup" xmlns:wpi="http://schemas.microsoft.com/office/word/2010/wordprocessingInk" xmlns:wne="http://schemas.microsoft.com/office/word/2006/wordml" xmlns:wps="http://schemas.microsoft.com/office/word/2010/wordprocessingShape" mc:Ignorable="w14 w15 w16se w16cid w16 w16cex wp14">
+<w:numbering xmlns:wpc="http://schemas.microsoft.com/office/word/2010/wordprocessingCanvas" xmlns:cx="http://schemas.microsoft.com/office/drawing/2014/chartex" xmlns:mc="http://schemas.openxmlformats.org/markup-compatibility/2006" xmlns:o="urn:schemas-microsoft-com:office:office" xmlns:r="http://schemas.openxmlformats.org/officeDocument/2006/relationships" xmlns:m="http://schemas.openxmlformats.org/officeDocument/2006/math" xmlns:v="urn:schemas-microsoft-com:vml" xmlns:wp14="http://schemas.microsoft.com/office/word/2010/wordprocessingDrawing" xmlns:wp="http://schemas.openxmlformats.org/drawingml/2006/wordprocessingDrawing" xmlns:w10="urn:schemas-microsoft-com:office:word" xmlns:w="http://schemas.openxmlformats.org/wordprocessingml/2006/main" xmlns:w14="http://schemas.microsoft.com/office/word/2010/wordml" xmlns:w15="http://schemas.microsoft.com/office/word/2012/wordml" xmlns:w16se="http://schemas.microsoft.com/office/word/2015/wordml/symex" xmlns:wpg="http://schemas.microsoft.com/office/word/2010/wordprocessingGroup" xmlns:wpi="http://schemas.microsoft.com/office/word/2010/wordprocessingInk" xmlns:wne="http://schemas.microsoft.com/office/word/2006/wordml" xmlns:wps="http://schemas.microsoft.com/office/word/2010/wordprocessingShape" mc:Ignorable="w14 w15 w16se wp14">
   <w:abstractNum w:abstractNumId="0" w15:restartNumberingAfterBreak="0">
     <w:nsid w:val="FFFFFF7C"/>
     <w:multiLevelType w:val="singleLevel"/>
@@ -5281,7 +5698,7 @@
 </file>
 
 <file path=word/styles.xml><?xml version="1.0" encoding="utf-8"?>
-<w:styles xmlns:mc="http://schemas.openxmlformats.org/markup-compatibility/2006" xmlns:r="http://schemas.openxmlformats.org/officeDocument/2006/relationships" xmlns:w="http://schemas.openxmlformats.org/wordprocessingml/2006/main" xmlns:w14="http://schemas.microsoft.com/office/word/2010/wordml" xmlns:w15="http://schemas.microsoft.com/office/word/2012/wordml" xmlns:w16cex="http://schemas.microsoft.com/office/word/2018/wordml/cex" xmlns:w16cid="http://schemas.microsoft.com/office/word/2016/wordml/cid" xmlns:w16="http://schemas.microsoft.com/office/word/2018/wordml" xmlns:w16se="http://schemas.microsoft.com/office/word/2015/wordml/symex" mc:Ignorable="w14 w15 w16se w16cid w16 w16cex">
+<w:styles xmlns:mc="http://schemas.openxmlformats.org/markup-compatibility/2006" xmlns:r="http://schemas.openxmlformats.org/officeDocument/2006/relationships" xmlns:w="http://schemas.openxmlformats.org/wordprocessingml/2006/main" xmlns:w14="http://schemas.microsoft.com/office/word/2010/wordml" xmlns:w15="http://schemas.microsoft.com/office/word/2012/wordml" xmlns:w16se="http://schemas.microsoft.com/office/word/2015/wordml/symex" mc:Ignorable="w14 w15 w16se">
   <w:docDefaults>
     <w:rPrDefault>
       <w:rPr>
@@ -5298,7 +5715,7 @@
       </w:pPr>
     </w:pPrDefault>
   </w:docDefaults>
-  <w:latentStyles w:defLockedState="0" w:defUIPriority="99" w:defSemiHidden="0" w:defUnhideWhenUsed="0" w:defQFormat="0" w:count="376">
+  <w:latentStyles w:defLockedState="0" w:defUIPriority="99" w:defSemiHidden="0" w:defUnhideWhenUsed="0" w:defQFormat="0" w:count="371">
     <w:lsdException w:name="Normal" w:uiPriority="0" w:qFormat="1"/>
     <w:lsdException w:name="heading 1" w:uiPriority="0" w:qFormat="1"/>
     <w:lsdException w:name="heading 2" w:semiHidden="1" w:uiPriority="0" w:unhideWhenUsed="1" w:qFormat="1"/>
@@ -5670,11 +6087,6 @@
     <w:lsdException w:name="List Table 5 Dark Accent 6" w:uiPriority="50"/>
     <w:lsdException w:name="List Table 6 Colorful Accent 6" w:uiPriority="51"/>
     <w:lsdException w:name="List Table 7 Colorful Accent 6" w:uiPriority="52"/>
-    <w:lsdException w:name="Mention" w:semiHidden="1" w:unhideWhenUsed="1"/>
-    <w:lsdException w:name="Smart Hyperlink" w:semiHidden="1" w:unhideWhenUsed="1"/>
-    <w:lsdException w:name="Hashtag" w:semiHidden="1" w:unhideWhenUsed="1"/>
-    <w:lsdException w:name="Unresolved Mention" w:semiHidden="1" w:unhideWhenUsed="1"/>
-    <w:lsdException w:name="Smart Link" w:semiHidden="1" w:unhideWhenUsed="1"/>
   </w:latentStyles>
   <w:style w:type="paragraph" w:default="1" w:styleId="Normal">
     <w:name w:val="Normal"/>
@@ -6198,7 +6610,6 @@
     <w:basedOn w:val="Ttulo1"/>
     <w:next w:val="Normal"/>
     <w:uiPriority w:val="39"/>
-    <w:semiHidden/>
     <w:unhideWhenUsed/>
     <w:qFormat/>
     <w:pPr>
@@ -6238,7 +6649,6 @@
     <w:next w:val="Normal"/>
     <w:autoRedefine/>
     <w:uiPriority w:val="39"/>
-    <w:semiHidden/>
     <w:unhideWhenUsed/>
     <w:pPr>
       <w:spacing w:after="100"/>
@@ -6255,7 +6665,6 @@
     <w:next w:val="Normal"/>
     <w:autoRedefine/>
     <w:uiPriority w:val="39"/>
-    <w:semiHidden/>
     <w:unhideWhenUsed/>
     <w:pPr>
       <w:spacing w:after="100"/>
@@ -6267,7 +6676,6 @@
     <w:next w:val="Normal"/>
     <w:autoRedefine/>
     <w:uiPriority w:val="39"/>
-    <w:semiHidden/>
     <w:unhideWhenUsed/>
     <w:pPr>
       <w:spacing w:after="100"/>
@@ -6769,7 +7177,7 @@
       <w:u w:val="single"/>
     </w:rPr>
   </w:style>
-  <w:style w:type="character" w:styleId="MenoPendente">
+  <w:style w:type="character" w:customStyle="1" w:styleId="UnresolvedMention">
     <w:name w:val="Unresolved Mention"/>
     <w:basedOn w:val="Fontepargpadro"/>
     <w:uiPriority w:val="99"/>
@@ -7074,7 +7482,7 @@
 </file>
 
 <file path=customXml/itemProps1.xml><?xml version="1.0" encoding="utf-8"?>
-<ds:datastoreItem xmlns:ds="http://schemas.openxmlformats.org/officeDocument/2006/customXml" ds:itemID="{3FECBD46-3B5D-4F4E-9058-5E6C53A2C8DA}">
+<ds:datastoreItem xmlns:ds="http://schemas.openxmlformats.org/officeDocument/2006/customXml" ds:itemID="{1115E486-427A-4F6B-897E-BEC54150B18F}">
   <ds:schemaRefs>
     <ds:schemaRef ds:uri="http://schemas.openxmlformats.org/officeDocument/2006/bibliography"/>
   </ds:schemaRefs>

</xml_diff>